<commit_message>
feature update: database views add to model.
</commit_message>
<xml_diff>
--- a/documents/订单状态查询过程.docx
+++ b/documents/订单状态查询过程.docx
@@ -3,11 +3,6 @@
 <w:document xmlns:wpc="http://schemas.microsoft.com/office/word/2010/wordprocessingCanvas" xmlns:mc="http://schemas.openxmlformats.org/markup-compatibility/2006" xmlns:o="urn:schemas-microsoft-com:office:office" xmlns:r="http://schemas.openxmlformats.org/officeDocument/2006/relationships" xmlns:m="http://schemas.openxmlformats.org/officeDocument/2006/math" xmlns:v="urn:schemas-microsoft-com:vml" xmlns:wp14="http://schemas.microsoft.com/office/word/2010/wordprocessingDrawing" xmlns:wp="http://schemas.openxmlformats.org/drawingml/2006/wordprocessingDrawing" xmlns:w10="urn:schemas-microsoft-com:office:word" xmlns:w="http://schemas.openxmlformats.org/wordprocessingml/2006/main" xmlns:w14="http://schemas.microsoft.com/office/word/2010/wordml" xmlns:w15="http://schemas.microsoft.com/office/word/2012/wordml" xmlns:wpg="http://schemas.microsoft.com/office/word/2010/wordprocessingGroup" xmlns:wpi="http://schemas.microsoft.com/office/word/2010/wordprocessingInk" xmlns:wne="http://schemas.microsoft.com/office/word/2006/wordml" xmlns:wps="http://schemas.microsoft.com/office/word/2010/wordprocessingShape" mc:Ignorable="w14 w15 wp14">
   <w:body>
     <w:p>
-      <w:pPr>
-        <w:rPr>
-          <w:rFonts w:hint="eastAsia"/>
-        </w:rPr>
-      </w:pPr>
       <w:r>
         <w:rPr>
           <w:rFonts w:hint="eastAsia"/>
@@ -101,9 +96,6 @@
     <w:p>
       <w:pPr>
         <w:ind w:firstLine="420"/>
-        <w:rPr>
-          <w:rFonts w:hint="eastAsia"/>
-        </w:rPr>
       </w:pPr>
       <w:r>
         <w:rPr>
@@ -153,9 +145,6 @@
     <w:p>
       <w:pPr>
         <w:ind w:left="360"/>
-        <w:rPr>
-          <w:rFonts w:hint="eastAsia"/>
-        </w:rPr>
       </w:pPr>
       <w:r>
         <w:rPr>
@@ -207,52 +196,46 @@
         <w:rPr>
           <w:rFonts w:hint="eastAsia"/>
         </w:rPr>
-        <w:t>未发货：</w:t>
-      </w:r>
-      <w:r>
-        <w:t>{</w:t>
-      </w:r>
-      <w:r>
-        <w:rPr>
-          <w:rFonts w:hint="eastAsia"/>
-        </w:rPr>
-        <w:t>过期，部品不存在</w:t>
-      </w:r>
-      <w:r>
-        <w:t>}:1XX</w:t>
+        <w:t>已发货：等待买家确认</w:t>
+      </w:r>
+      <w:r>
+        <w:rPr>
+          <w:rFonts w:hint="eastAsia"/>
+        </w:rPr>
+        <w:t>——</w:t>
+      </w:r>
+      <w:r>
+        <w:rPr>
+          <w:rFonts w:hint="eastAsia"/>
+        </w:rPr>
+        <w:t>1</w:t>
+      </w:r>
+      <w:r>
+        <w:t>1</w:t>
+      </w:r>
+      <w:r>
+        <w:t>X</w:t>
       </w:r>
     </w:p>
     <w:p>
       <w:pPr>
         <w:pStyle w:val="a3"/>
         <w:ind w:left="360" w:firstLineChars="0" w:firstLine="0"/>
-        <w:rPr>
-          <w:rFonts w:hint="eastAsia"/>
-        </w:rPr>
-      </w:pPr>
-      <w:r>
-        <w:rPr>
-          <w:rFonts w:hint="eastAsia"/>
-        </w:rPr>
-        <w:t>订单项状态大于等于</w:t>
-      </w:r>
-      <w:r>
-        <w:rPr>
-          <w:rFonts w:hint="eastAsia"/>
-        </w:rPr>
-        <w:t>100</w:t>
-      </w:r>
-      <w:r>
-        <w:rPr>
-          <w:rFonts w:hint="eastAsia"/>
-        </w:rPr>
-        <w:t>，且</w:t>
-      </w:r>
-      <w:r>
-        <w:rPr>
-          <w:rFonts w:hint="eastAsia"/>
-        </w:rPr>
-        <w:t>订单项中要求的部品在部品记录表中不存在，或当前日期大于等于订单项纳期</w:t>
+      </w:pPr>
+      <w:r>
+        <w:rPr>
+          <w:rFonts w:hint="eastAsia"/>
+        </w:rPr>
+        <w:t>订单项状态为“</w:t>
+      </w:r>
+      <w:r>
+        <w:t>已</w:t>
+      </w:r>
+      <w:r>
+        <w:rPr>
+          <w:rFonts w:hint="eastAsia"/>
+        </w:rPr>
+        <w:t>发货”</w:t>
       </w:r>
     </w:p>
     <w:p>
@@ -268,10 +251,10 @@
         <w:rPr>
           <w:rFonts w:hint="eastAsia"/>
         </w:rPr>
-        <w:t>未发货：未分析</w:t>
-      </w:r>
-      <w:r>
-        <w:t>:20</w:t>
+        <w:t>已发货：买家确认不合格</w:t>
+      </w:r>
+      <w:r>
+        <w:t>——12</w:t>
       </w:r>
       <w:r>
         <w:t>X</w:t>
@@ -281,27 +264,21 @@
       <w:pPr>
         <w:pStyle w:val="a3"/>
         <w:ind w:left="360" w:firstLineChars="0" w:firstLine="0"/>
-        <w:rPr>
-          <w:rFonts w:hint="eastAsia"/>
-        </w:rPr>
-      </w:pPr>
-      <w:r>
-        <w:rPr>
-          <w:rFonts w:hint="eastAsia"/>
-        </w:rPr>
-        <w:t>订单项状态大于等于</w:t>
-      </w:r>
-      <w:r>
-        <w:rPr>
-          <w:rFonts w:hint="eastAsia"/>
-        </w:rPr>
-        <w:t>200</w:t>
-      </w:r>
-      <w:r>
-        <w:rPr>
-          <w:rFonts w:hint="eastAsia"/>
-        </w:rPr>
-        <w:t>，且订单项编号不存在于订单分析筛选记录表中。</w:t>
+      </w:pPr>
+      <w:r>
+        <w:rPr>
+          <w:rFonts w:hint="eastAsia"/>
+        </w:rPr>
+        <w:t>订单项状态为“</w:t>
+      </w:r>
+      <w:r>
+        <w:t>买家</w:t>
+      </w:r>
+      <w:r>
+        <w:rPr>
+          <w:rFonts w:hint="eastAsia"/>
+        </w:rPr>
+        <w:t>确认失败”</w:t>
       </w:r>
     </w:p>
     <w:p>
@@ -312,19 +289,18 @@
           <w:numId w:val="1"/>
         </w:numPr>
         <w:ind w:firstLineChars="0"/>
-        <w:rPr>
-          <w:rFonts w:hint="eastAsia"/>
-        </w:rPr>
-      </w:pPr>
-      <w:r>
-        <w:rPr>
-          <w:rFonts w:hint="eastAsia"/>
-        </w:rPr>
-        <w:t>未发货：在分析</w:t>
-      </w:r>
-      <w:r>
-        <w:t>:22</w:t>
-      </w:r>
+      </w:pPr>
+      <w:r>
+        <w:rPr>
+          <w:rFonts w:hint="eastAsia"/>
+        </w:rPr>
+        <w:t>已发货：买家确认完成</w:t>
+      </w:r>
+      <w:r>
+        <w:t>——15</w:t>
+      </w:r>
+      <w:bookmarkStart w:id="0" w:name="_GoBack"/>
+      <w:bookmarkEnd w:id="0"/>
       <w:r>
         <w:t>X</w:t>
       </w:r>
@@ -338,35 +314,25 @@
         <w:rPr>
           <w:rFonts w:hint="eastAsia"/>
         </w:rPr>
-        <w:t>订单项状态大于等于</w:t>
-      </w:r>
-      <w:r>
-        <w:rPr>
-          <w:rFonts w:hint="eastAsia"/>
-        </w:rPr>
-        <w:t>22</w:t>
-      </w:r>
-      <w:r>
-        <w:rPr>
-          <w:rFonts w:hint="eastAsia"/>
-        </w:rPr>
-        <w:t>0</w:t>
-      </w:r>
-      <w:r>
-        <w:rPr>
-          <w:rFonts w:hint="eastAsia"/>
-        </w:rPr>
-        <w:t>，</w:t>
-      </w:r>
-      <w:r>
-        <w:t>且</w:t>
-      </w:r>
-      <w:r>
-        <w:rPr>
-          <w:rFonts w:hint="eastAsia"/>
-        </w:rPr>
-        <w:t>订单项编号已存在于订单分析筛选记录表中。</w:t>
-      </w:r>
+        <w:t>订单项状态为“</w:t>
+      </w:r>
+      <w:r>
+        <w:t>买家</w:t>
+      </w:r>
+      <w:r>
+        <w:rPr>
+          <w:rFonts w:hint="eastAsia"/>
+        </w:rPr>
+        <w:t>确认完成”</w:t>
+      </w:r>
+    </w:p>
+    <w:p>
+      <w:pPr>
+        <w:ind w:left="360"/>
+        <w:rPr>
+          <w:rFonts w:hint="eastAsia"/>
+        </w:rPr>
+      </w:pPr>
     </w:p>
     <w:p>
       <w:pPr>
@@ -376,27 +342,24 @@
           <w:numId w:val="1"/>
         </w:numPr>
         <w:ind w:firstLineChars="0"/>
-        <w:rPr>
-          <w:rFonts w:hint="eastAsia"/>
-        </w:rPr>
-      </w:pPr>
-      <w:r>
-        <w:rPr>
-          <w:rFonts w:hint="eastAsia"/>
-        </w:rPr>
-        <w:t>未发货：空分析：</w:t>
-      </w:r>
-      <w:r>
-        <w:rPr>
-          <w:rFonts w:hint="eastAsia"/>
-        </w:rPr>
-        <w:t>24</w:t>
-      </w:r>
-      <w:r>
-        <w:rPr>
-          <w:rFonts w:hint="eastAsia"/>
-        </w:rPr>
-        <w:t>X</w:t>
+      </w:pPr>
+      <w:r>
+        <w:rPr>
+          <w:rFonts w:hint="eastAsia"/>
+        </w:rPr>
+        <w:t>未发货：</w:t>
+      </w:r>
+      <w:r>
+        <w:t>{</w:t>
+      </w:r>
+      <w:r>
+        <w:rPr>
+          <w:rFonts w:hint="eastAsia"/>
+        </w:rPr>
+        <w:t>过期，部品不存在</w:t>
+      </w:r>
+      <w:r>
+        <w:t>}:1XX</w:t>
       </w:r>
     </w:p>
     <w:p>
@@ -414,19 +377,19 @@
         <w:rPr>
           <w:rFonts w:hint="eastAsia"/>
         </w:rPr>
-        <w:t>24</w:t>
-      </w:r>
-      <w:r>
-        <w:rPr>
-          <w:rFonts w:hint="eastAsia"/>
-        </w:rPr>
-        <w:t>0</w:t>
-      </w:r>
-      <w:r>
-        <w:rPr>
-          <w:rFonts w:hint="eastAsia"/>
-        </w:rPr>
-        <w:t>，且订单编号存在于订单分析筛选记录表，且不存在于订单记录表中。</w:t>
+        <w:t>100</w:t>
+      </w:r>
+      <w:r>
+        <w:rPr>
+          <w:rFonts w:hint="eastAsia"/>
+        </w:rPr>
+        <w:t>，且</w:t>
+      </w:r>
+      <w:r>
+        <w:rPr>
+          <w:rFonts w:hint="eastAsia"/>
+        </w:rPr>
+        <w:t>订单项中要求的部品在部品记录表中不存在，或当前日期大于等于订单项纳期</w:t>
       </w:r>
     </w:p>
     <w:p>
@@ -442,58 +405,19 @@
         <w:rPr>
           <w:rFonts w:hint="eastAsia"/>
         </w:rPr>
-        <w:t>未发货：</w:t>
-      </w:r>
-      <w:r>
-        <w:t>已</w:t>
-      </w:r>
-      <w:r>
-        <w:rPr>
-          <w:rFonts w:hint="eastAsia"/>
-        </w:rPr>
-        <w:t>投料：</w:t>
-      </w:r>
-      <w:r>
-        <w:rPr>
-          <w:rFonts w:hint="eastAsia"/>
-        </w:rPr>
-        <w:t>3XX</w:t>
-      </w:r>
-      <w:r>
-        <w:rPr>
-          <w:rFonts w:hint="eastAsia"/>
-        </w:rPr>
-        <w:t>（或者叫</w:t>
-      </w:r>
-      <w:r>
-        <w:rPr>
-          <w:rFonts w:hint="eastAsia"/>
-        </w:rPr>
-        <w:t>“</w:t>
-      </w:r>
-      <w:r>
-        <w:rPr>
-          <w:rFonts w:hint="eastAsia"/>
-        </w:rPr>
-        <w:t>预期可发货</w:t>
-      </w:r>
-      <w:r>
-        <w:rPr>
-          <w:rFonts w:hint="eastAsia"/>
-        </w:rPr>
-        <w:t>”</w:t>
-      </w:r>
-      <w:r>
-        <w:t>）</w:t>
+        <w:t>未发货：未分析</w:t>
+      </w:r>
+      <w:r>
+        <w:t>:20</w:t>
+      </w:r>
+      <w:r>
+        <w:t>X</w:t>
       </w:r>
     </w:p>
     <w:p>
       <w:pPr>
         <w:pStyle w:val="a3"/>
         <w:ind w:left="360" w:firstLineChars="0" w:firstLine="0"/>
-        <w:rPr>
-          <w:rFonts w:hint="eastAsia"/>
-        </w:rPr>
       </w:pPr>
       <w:r>
         <w:rPr>
@@ -505,112 +429,13 @@
         <w:rPr>
           <w:rFonts w:hint="eastAsia"/>
         </w:rPr>
-        <w:t>300</w:t>
-      </w:r>
-      <w:r>
-        <w:rPr>
-          <w:rFonts w:hint="eastAsia"/>
-        </w:rPr>
-        <w:t>，</w:t>
-      </w:r>
-      <w:r>
-        <w:rPr>
-          <w:rFonts w:hint="eastAsia"/>
-        </w:rPr>
-        <w:t>对所有订单项状态大于等于</w:t>
-      </w:r>
-      <w:r>
-        <w:rPr>
-          <w:rFonts w:hint="eastAsia"/>
-        </w:rPr>
         <w:t>200</w:t>
       </w:r>
       <w:r>
         <w:rPr>
           <w:rFonts w:hint="eastAsia"/>
         </w:rPr>
-        <w:t>的</w:t>
-      </w:r>
-      <w:r>
-        <w:rPr>
-          <w:rFonts w:hint="eastAsia"/>
-        </w:rPr>
-        <w:t>记录</w:t>
-      </w:r>
-      <w:r>
-        <w:rPr>
-          <w:rFonts w:hint="eastAsia"/>
-        </w:rPr>
-        <w:t>调用</w:t>
-      </w:r>
-      <w:r>
-        <w:rPr>
-          <w:rFonts w:hint="eastAsia"/>
-        </w:rPr>
-        <w:t>order_analysis</w:t>
-      </w:r>
-      <w:r>
-        <w:t>2</w:t>
-      </w:r>
-      <w:r>
-        <w:rPr>
-          <w:rFonts w:hint="eastAsia"/>
-        </w:rPr>
-        <w:t>(</w:t>
-      </w:r>
-      <w:r>
-        <w:t>0,0</w:t>
-      </w:r>
-      <w:r>
-        <w:rPr>
-          <w:rFonts w:hint="eastAsia"/>
-        </w:rPr>
-        <w:t>)</w:t>
-      </w:r>
-      <w:r>
-        <w:rPr>
-          <w:rFonts w:hint="eastAsia"/>
-        </w:rPr>
-        <w:t>过程，</w:t>
-      </w:r>
-      <w:r>
-        <w:rPr>
-          <w:rFonts w:hint="eastAsia"/>
-        </w:rPr>
-        <w:t>在不展开订单项部品的状态下，</w:t>
-      </w:r>
-      <w:r>
-        <w:rPr>
-          <w:rFonts w:hint="eastAsia"/>
-        </w:rPr>
-        <w:t>筛选</w:t>
-      </w:r>
-      <w:r>
-        <w:rPr>
-          <w:rFonts w:hint="eastAsia"/>
-        </w:rPr>
-        <w:t>from</w:t>
-      </w:r>
-      <w:r>
-        <w:t>Prodct</w:t>
-      </w:r>
-      <w:r>
-        <w:rPr>
-          <w:rFonts w:hint="eastAsia"/>
-        </w:rPr>
-        <w:t>为</w:t>
-      </w:r>
-      <w:r>
-        <w:rPr>
-          <w:rFonts w:hint="eastAsia"/>
-        </w:rPr>
-        <w:t>0</w:t>
-      </w:r>
-      <w:r>
-        <w:rPr>
-          <w:rFonts w:hint="eastAsia"/>
-        </w:rPr>
-        <w:t>的订单项。</w:t>
+        <w:t>，且订单项编号不存在于订单分析筛选记录表中。</w:t>
       </w:r>
     </w:p>
     <w:p>
@@ -626,40 +451,52 @@
         <w:rPr>
           <w:rFonts w:hint="eastAsia"/>
         </w:rPr>
-        <w:t>已发货：等待买家确认</w:t>
-      </w:r>
-      <w:r>
-        <w:t>:4XX</w:t>
+        <w:t>未发货：在分析</w:t>
+      </w:r>
+      <w:r>
+        <w:t>:22</w:t>
+      </w:r>
+      <w:r>
+        <w:t>X</w:t>
       </w:r>
     </w:p>
     <w:p>
       <w:pPr>
         <w:pStyle w:val="a3"/>
         <w:ind w:left="360" w:firstLineChars="0" w:firstLine="0"/>
-        <w:rPr>
-          <w:rFonts w:hint="eastAsia"/>
-        </w:rPr>
-      </w:pPr>
-      <w:r>
-        <w:rPr>
-          <w:rFonts w:hint="eastAsia"/>
-        </w:rPr>
-        <w:t>订单项状态</w:t>
-      </w:r>
-      <w:r>
-        <w:rPr>
-          <w:rFonts w:hint="eastAsia"/>
-        </w:rPr>
-        <w:t>为“</w:t>
-      </w:r>
-      <w:r>
-        <w:t>已</w:t>
-      </w:r>
-      <w:r>
-        <w:rPr>
-          <w:rFonts w:hint="eastAsia"/>
-        </w:rPr>
-        <w:t>发货”</w:t>
+      </w:pPr>
+      <w:r>
+        <w:rPr>
+          <w:rFonts w:hint="eastAsia"/>
+        </w:rPr>
+        <w:t>订单项状态大于等于</w:t>
+      </w:r>
+      <w:r>
+        <w:rPr>
+          <w:rFonts w:hint="eastAsia"/>
+        </w:rPr>
+        <w:t>22</w:t>
+      </w:r>
+      <w:r>
+        <w:rPr>
+          <w:rFonts w:hint="eastAsia"/>
+        </w:rPr>
+        <w:t>0</w:t>
+      </w:r>
+      <w:r>
+        <w:rPr>
+          <w:rFonts w:hint="eastAsia"/>
+        </w:rPr>
+        <w:t>，</w:t>
+      </w:r>
+      <w:r>
+        <w:t>且</w:t>
+      </w:r>
+      <w:r>
+        <w:rPr>
+          <w:rFonts w:hint="eastAsia"/>
+        </w:rPr>
+        <w:t>订单项编号已存在于订单分析筛选记录表中。</w:t>
       </w:r>
     </w:p>
     <w:p>
@@ -675,34 +512,49 @@
         <w:rPr>
           <w:rFonts w:hint="eastAsia"/>
         </w:rPr>
-        <w:t>已发货：买家确认不合格</w:t>
-      </w:r>
-      <w:r>
-        <w:t>:5XX</w:t>
+        <w:t>未发货：空分析：</w:t>
+      </w:r>
+      <w:r>
+        <w:rPr>
+          <w:rFonts w:hint="eastAsia"/>
+        </w:rPr>
+        <w:t>24</w:t>
+      </w:r>
+      <w:r>
+        <w:rPr>
+          <w:rFonts w:hint="eastAsia"/>
+        </w:rPr>
+        <w:t>X</w:t>
       </w:r>
     </w:p>
     <w:p>
       <w:pPr>
         <w:pStyle w:val="a3"/>
         <w:ind w:left="360" w:firstLineChars="0" w:firstLine="0"/>
-        <w:rPr>
-          <w:rFonts w:hint="eastAsia"/>
-        </w:rPr>
-      </w:pPr>
-      <w:r>
-        <w:rPr>
-          <w:rFonts w:hint="eastAsia"/>
-        </w:rPr>
-        <w:t>订单项状态为“</w:t>
-      </w:r>
-      <w:r>
-        <w:t>买家</w:t>
-      </w:r>
-      <w:r>
-        <w:rPr>
-          <w:rFonts w:hint="eastAsia"/>
-        </w:rPr>
-        <w:t>确认失败”</w:t>
+      </w:pPr>
+      <w:r>
+        <w:rPr>
+          <w:rFonts w:hint="eastAsia"/>
+        </w:rPr>
+        <w:t>订单项状态大于等于</w:t>
+      </w:r>
+      <w:r>
+        <w:rPr>
+          <w:rFonts w:hint="eastAsia"/>
+        </w:rPr>
+        <w:t>24</w:t>
+      </w:r>
+      <w:r>
+        <w:rPr>
+          <w:rFonts w:hint="eastAsia"/>
+        </w:rPr>
+        <w:t>0</w:t>
+      </w:r>
+      <w:r>
+        <w:rPr>
+          <w:rFonts w:hint="eastAsia"/>
+        </w:rPr>
+        <w:t>，且订单编号存在于订单分析筛选记录表，且不存在于订单记录表中。</w:t>
       </w:r>
     </w:p>
     <w:p>
@@ -718,37 +570,173 @@
         <w:rPr>
           <w:rFonts w:hint="eastAsia"/>
         </w:rPr>
-        <w:t>已发货：买家确认完成</w:t>
-      </w:r>
-      <w:r>
-        <w:t>:6XX</w:t>
+        <w:t>未发货：</w:t>
+      </w:r>
+      <w:r>
+        <w:t>已</w:t>
+      </w:r>
+      <w:r>
+        <w:rPr>
+          <w:rFonts w:hint="eastAsia"/>
+        </w:rPr>
+        <w:t>投料：</w:t>
+      </w:r>
+      <w:r>
+        <w:rPr>
+          <w:rFonts w:hint="eastAsia"/>
+        </w:rPr>
+        <w:t>3XX</w:t>
+      </w:r>
+      <w:r>
+        <w:rPr>
+          <w:rFonts w:hint="eastAsia"/>
+        </w:rPr>
+        <w:t>（或者叫</w:t>
+      </w:r>
+      <w:r>
+        <w:rPr>
+          <w:rFonts w:hint="eastAsia"/>
+        </w:rPr>
+        <w:t>“</w:t>
+      </w:r>
+      <w:r>
+        <w:rPr>
+          <w:rFonts w:hint="eastAsia"/>
+        </w:rPr>
+        <w:t>预期可发货</w:t>
+      </w:r>
+      <w:r>
+        <w:rPr>
+          <w:rFonts w:hint="eastAsia"/>
+        </w:rPr>
+        <w:t>”</w:t>
+      </w:r>
+      <w:r>
+        <w:t>）</w:t>
       </w:r>
     </w:p>
     <w:p>
       <w:pPr>
         <w:pStyle w:val="a3"/>
         <w:ind w:left="360" w:firstLineChars="0" w:firstLine="0"/>
-        <w:rPr>
-          <w:rFonts w:hint="eastAsia"/>
-        </w:rPr>
-      </w:pPr>
-      <w:r>
-        <w:rPr>
-          <w:rFonts w:hint="eastAsia"/>
-        </w:rPr>
-        <w:t>订单项状态为“</w:t>
-      </w:r>
-      <w:r>
-        <w:t>买家</w:t>
-      </w:r>
-      <w:r>
-        <w:rPr>
-          <w:rFonts w:hint="eastAsia"/>
-        </w:rPr>
-        <w:t>确认完成”</w:t>
-      </w:r>
-      <w:bookmarkStart w:id="0" w:name="_GoBack"/>
-      <w:bookmarkEnd w:id="0"/>
+      </w:pPr>
+      <w:r>
+        <w:rPr>
+          <w:rFonts w:hint="eastAsia"/>
+        </w:rPr>
+        <w:t>订单项状态大于等于</w:t>
+      </w:r>
+      <w:r>
+        <w:rPr>
+          <w:rFonts w:hint="eastAsia"/>
+        </w:rPr>
+        <w:t>300</w:t>
+      </w:r>
+      <w:r>
+        <w:rPr>
+          <w:rFonts w:hint="eastAsia"/>
+        </w:rPr>
+        <w:t>，</w:t>
+      </w:r>
+      <w:r>
+        <w:rPr>
+          <w:rFonts w:hint="eastAsia"/>
+        </w:rPr>
+        <w:t>对所有订单项状态大于等于</w:t>
+      </w:r>
+      <w:r>
+        <w:rPr>
+          <w:rFonts w:hint="eastAsia"/>
+        </w:rPr>
+        <w:t>200</w:t>
+      </w:r>
+      <w:r>
+        <w:rPr>
+          <w:rFonts w:hint="eastAsia"/>
+        </w:rPr>
+        <w:t>的</w:t>
+      </w:r>
+      <w:r>
+        <w:rPr>
+          <w:rFonts w:hint="eastAsia"/>
+        </w:rPr>
+        <w:t>记录</w:t>
+      </w:r>
+      <w:r>
+        <w:rPr>
+          <w:rFonts w:hint="eastAsia"/>
+        </w:rPr>
+        <w:t>调用</w:t>
+      </w:r>
+      <w:r>
+        <w:rPr>
+          <w:rFonts w:hint="eastAsia"/>
+        </w:rPr>
+        <w:t>order_analysis</w:t>
+      </w:r>
+      <w:r>
+        <w:t>2</w:t>
+      </w:r>
+      <w:r>
+        <w:rPr>
+          <w:rFonts w:hint="eastAsia"/>
+        </w:rPr>
+        <w:t>(</w:t>
+      </w:r>
+      <w:r>
+        <w:t>0,0</w:t>
+      </w:r>
+      <w:r>
+        <w:rPr>
+          <w:rFonts w:hint="eastAsia"/>
+        </w:rPr>
+        <w:t>)</w:t>
+      </w:r>
+      <w:r>
+        <w:rPr>
+          <w:rFonts w:hint="eastAsia"/>
+        </w:rPr>
+        <w:t>过程，</w:t>
+      </w:r>
+      <w:r>
+        <w:rPr>
+          <w:rFonts w:hint="eastAsia"/>
+        </w:rPr>
+        <w:t>在不展开订单项部品的状态下，</w:t>
+      </w:r>
+      <w:r>
+        <w:rPr>
+          <w:rFonts w:hint="eastAsia"/>
+        </w:rPr>
+        <w:t>筛选</w:t>
+      </w:r>
+      <w:r>
+        <w:rPr>
+          <w:rFonts w:hint="eastAsia"/>
+        </w:rPr>
+        <w:t>from</w:t>
+      </w:r>
+      <w:r>
+        <w:t>Prodct</w:t>
+      </w:r>
+      <w:r>
+        <w:rPr>
+          <w:rFonts w:hint="eastAsia"/>
+        </w:rPr>
+        <w:t>为</w:t>
+      </w:r>
+      <w:r>
+        <w:rPr>
+          <w:rFonts w:hint="eastAsia"/>
+        </w:rPr>
+        <w:t>0</w:t>
+      </w:r>
+      <w:r>
+        <w:rPr>
+          <w:rFonts w:hint="eastAsia"/>
+        </w:rPr>
+        <w:t>的订单项。</w:t>
+      </w:r>
     </w:p>
     <w:sectPr>
       <w:pgSz w:w="11906" w:h="16838"/>

</xml_diff>

<commit_message>
feature add: docs by rst type.
</commit_message>
<xml_diff>
--- a/documents/订单状态查询过程.docx
+++ b/documents/订单状态查询过程.docx
@@ -196,13 +196,7 @@
         <w:rPr>
           <w:rFonts w:hint="eastAsia"/>
         </w:rPr>
-        <w:t>已发货：等待买家确认</w:t>
-      </w:r>
-      <w:r>
-        <w:rPr>
-          <w:rFonts w:hint="eastAsia"/>
-        </w:rPr>
-        <w:t>——</w:t>
+        <w:t>已发货：等待买家确认——</w:t>
       </w:r>
       <w:r>
         <w:rPr>
@@ -211,10 +205,7 @@
         <w:t>1</w:t>
       </w:r>
       <w:r>
-        <w:t>1</w:t>
-      </w:r>
-      <w:r>
-        <w:t>X</w:t>
+        <w:t>1X</w:t>
       </w:r>
     </w:p>
     <w:p>
@@ -254,10 +245,7 @@
         <w:t>已发货：买家确认不合格</w:t>
       </w:r>
       <w:r>
-        <w:t>——12</w:t>
-      </w:r>
-      <w:r>
-        <w:t>X</w:t>
+        <w:t>——12X</w:t>
       </w:r>
     </w:p>
     <w:p>
@@ -297,7 +285,7 @@
         <w:t>已发货：买家确认完成</w:t>
       </w:r>
       <w:r>
-        <w:t>——15</w:t>
+        <w:t>——190</w:t>
       </w:r>
       <w:bookmarkStart w:id="0" w:name="_GoBack"/>
       <w:bookmarkEnd w:id="0"/>
@@ -329,9 +317,6 @@
     <w:p>
       <w:pPr>
         <w:ind w:left="360"/>
-        <w:rPr>
-          <w:rFonts w:hint="eastAsia"/>
-        </w:rPr>
       </w:pPr>
     </w:p>
     <w:p>

</xml_diff>